<commit_message>
Rev2 cap1 & 5
</commit_message>
<xml_diff>
--- a/Tese_word/5_Agradecimentos.docx
+++ b/Tese_word/5_Agradecimentos.docx
@@ -186,7 +186,18 @@
           <w:szCs w:val="22"/>
           <w:lang w:val="en-GB"/>
         </w:rPr>
-        <w:t xml:space="preserve"> useful technical and personal feedback</w:t>
+        <w:t xml:space="preserve"> useful technical </w:t>
+      </w:r>
+      <w:bookmarkStart w:id="0" w:name="_GoBack"/>
+      <w:bookmarkEnd w:id="0"/>
+      <w:r>
+        <w:rPr>
+          <w:rFonts w:ascii="Times New Roman" w:hAnsi="Times New Roman"/>
+          <w:sz w:val="22"/>
+          <w:szCs w:val="22"/>
+          <w:lang w:val="en-GB"/>
+        </w:rPr>
+        <w:t>feedback</w:t>
       </w:r>
       <w:r>
         <w:rPr>
@@ -284,8 +295,6 @@
         </w:rPr>
         <w:t>rs at Megalogalva, Engineers Hé</w:t>
       </w:r>
-      <w:bookmarkStart w:id="0" w:name="_GoBack"/>
-      <w:bookmarkEnd w:id="0"/>
       <w:r>
         <w:rPr>
           <w:rFonts w:ascii="Times New Roman" w:hAnsi="Times New Roman"/>

</xml_diff>